<commit_message>
nathan contributions and itoBCD files
</commit_message>
<xml_diff>
--- a/doc/CONTRIBUTIONS.docx
+++ b/doc/CONTRIBUTIONS.docx
@@ -205,54 +205,24 @@
             <w:tcW w:w="1777" w:type="dxa"/>
           </w:tcPr>
           <w:p>
-            <w:proofErr w:type="spellStart"/>
-            <w:r>
-              <w:t>serial_</w:t>
-            </w:r>
-            <w:proofErr w:type="gramStart"/>
-            <w:r>
-              <w:t>poll</w:t>
-            </w:r>
-            <w:proofErr w:type="spellEnd"/>
-            <w:r>
-              <w:t>(</w:t>
-            </w:r>
-            <w:proofErr w:type="gramEnd"/>
-            <w:r>
-              <w:t xml:space="preserve">) </w:t>
-            </w:r>
-          </w:p>
-          <w:p>
-            <w:proofErr w:type="spellStart"/>
-            <w:proofErr w:type="gramStart"/>
-            <w:r>
-              <w:t>comhand</w:t>
-            </w:r>
-            <w:proofErr w:type="spellEnd"/>
-            <w:r>
-              <w:t>(</w:t>
-            </w:r>
-            <w:proofErr w:type="gramEnd"/>
-            <w:r>
-              <w:t xml:space="preserve">) </w:t>
-            </w:r>
-          </w:p>
-          <w:p>
-            <w:proofErr w:type="spellStart"/>
-            <w:r>
-              <w:t>version.c</w:t>
-            </w:r>
-            <w:proofErr w:type="spellEnd"/>
-            <w:r>
-              <w:t xml:space="preserve"> </w:t>
-            </w:r>
-          </w:p>
-          <w:p>
-            <w:proofErr w:type="spellStart"/>
+            <w:r>
+              <w:t xml:space="preserve">serial_poll() </w:t>
+            </w:r>
+          </w:p>
+          <w:p>
+            <w:r>
+              <w:t xml:space="preserve">comhand() </w:t>
+            </w:r>
+          </w:p>
+          <w:p>
+            <w:r>
+              <w:t xml:space="preserve">version.c </w:t>
+            </w:r>
+          </w:p>
+          <w:p>
             <w:r>
               <w:t>exit.c</w:t>
             </w:r>
-            <w:proofErr w:type="spellEnd"/>
           </w:p>
           <w:p/>
           <w:p>
@@ -362,7 +332,16 @@
           <w:tcPr>
             <w:tcW w:w="1777" w:type="dxa"/>
           </w:tcPr>
-          <w:p/>
+          <w:p>
+            <w:r>
+              <w:t>serial_poll()</w:t>
+            </w:r>
+          </w:p>
+          <w:p>
+            <w:r>
+              <w:t>itoa()</w:t>
+            </w:r>
+          </w:p>
         </w:tc>
         <w:tc>
           <w:tcPr>

</xml_diff>